<commit_message>
Added first sponsor, the University
</commit_message>
<xml_diff>
--- a/minutes/20191118_Committee-Meeting.docx
+++ b/minutes/20191118_Committee-Meeting.docx
@@ -85,8 +85,13 @@
     </w:p>
     <w:p>
       <w:r>
-        <w:t>Andrew Rogozinski</w:t>
-      </w:r>
+        <w:t xml:space="preserve">Andrew </w:t>
+      </w:r>
+      <w:proofErr w:type="spellStart"/>
+      <w:r>
+        <w:t>Rogozinski</w:t>
+      </w:r>
+      <w:proofErr w:type="spellEnd"/>
       <w:r>
         <w:t>, Worcester College</w:t>
       </w:r>
@@ -96,8 +101,13 @@
     </w:p>
     <w:p>
       <w:r>
-        <w:t>George Dumitrescu</w:t>
-      </w:r>
+        <w:t xml:space="preserve">George </w:t>
+      </w:r>
+      <w:proofErr w:type="spellStart"/>
+      <w:r>
+        <w:t>Dumitrescu</w:t>
+      </w:r>
+      <w:proofErr w:type="spellEnd"/>
       <w:r>
         <w:t>, Lady Margaret Hall</w:t>
       </w:r>
@@ -121,8 +131,13 @@
     </w:p>
     <w:p>
       <w:r>
-        <w:t>Kevin Henbest</w:t>
-      </w:r>
+        <w:t xml:space="preserve">Kevin </w:t>
+      </w:r>
+      <w:proofErr w:type="spellStart"/>
+      <w:r>
+        <w:t>Henbest</w:t>
+      </w:r>
+      <w:proofErr w:type="spellEnd"/>
       <w:r>
         <w:t>, Department of Chemistry</w:t>
       </w:r>
@@ -161,8 +176,13 @@
     </w:p>
     <w:p>
       <w:r>
-        <w:t>Ben Greenbury</w:t>
-      </w:r>
+        <w:t xml:space="preserve">Ben </w:t>
+      </w:r>
+      <w:proofErr w:type="spellStart"/>
+      <w:r>
+        <w:t>Greenbury</w:t>
+      </w:r>
+      <w:proofErr w:type="spellEnd"/>
       <w:r>
         <w:t>, Jesus College</w:t>
       </w:r>
@@ -285,6 +305,9 @@
       <w:r>
         <w:t xml:space="preserve"> Balliol </w:t>
       </w:r>
+      <w:r>
+        <w:t>College</w:t>
+      </w:r>
     </w:p>
     <w:p>
       <w:r>
@@ -339,7 +362,11 @@
         <w:spacing w:before="200" w:after="200"/>
       </w:pPr>
       <w:r>
-        <w:t>The intermediate and beginners’ classes are taught by Victor Vă</w:t>
+        <w:t xml:space="preserve">The intermediate and beginners’ classes are taught by Victor </w:t>
+      </w:r>
+      <w:proofErr w:type="spellStart"/>
+      <w:r>
+        <w:t>Vă</w:t>
       </w:r>
       <w:r>
         <w:rPr>
@@ -357,7 +384,11 @@
         <w:t>ș</w:t>
       </w:r>
       <w:r>
-        <w:t>iu and Filip Mihov</w:t>
+        <w:t>iu</w:t>
+      </w:r>
+      <w:proofErr w:type="spellEnd"/>
+      <w:r>
+        <w:t xml:space="preserve"> and Filip Mihov</w:t>
       </w:r>
     </w:p>
     <w:p>
@@ -389,7 +420,37 @@
     </w:p>
     <w:p>
       <w:r>
-        <w:t>This was late resolve</w:t>
+        <w:t>This was l</w:t>
+      </w:r>
+      <w:r>
+        <w:t>ater resolved through text as we decided not to send a 3</w:t>
+      </w:r>
+      <w:r>
+        <w:rPr>
+          <w:vertAlign w:val="superscript"/>
+        </w:rPr>
+        <w:t>rd</w:t>
+      </w:r>
+      <w:r>
+        <w:t xml:space="preserve"> team and solely send members of the 1</w:t>
+      </w:r>
+      <w:r>
+        <w:rPr>
+          <w:vertAlign w:val="superscript"/>
+        </w:rPr>
+        <w:t>st</w:t>
+      </w:r>
+      <w:r>
+        <w:t xml:space="preserve"> and 2</w:t>
+      </w:r>
+      <w:r>
+        <w:rPr>
+          <w:vertAlign w:val="superscript"/>
+        </w:rPr>
+        <w:t>nd</w:t>
+      </w:r>
+      <w:r>
+        <w:t xml:space="preserve"> team. The former of these qualified, the second sadly missed out.</w:t>
       </w:r>
     </w:p>
     <w:p>
@@ -524,8 +585,13 @@
       <w:pPr>
         <w:spacing w:before="200" w:after="200"/>
       </w:pPr>
-      <w:r>
-        <w:t>Cowley Christmas Tournament, maybe some online rapid or blitz tournament with the OUCC members.</w:t>
+      <w:proofErr w:type="spellStart"/>
+      <w:r>
+        <w:t>Cowley</w:t>
+      </w:r>
+      <w:proofErr w:type="spellEnd"/>
+      <w:r>
+        <w:t xml:space="preserve"> Christmas Tournament, maybe some online rapid or blitz tournament with the OUCC members.</w:t>
       </w:r>
     </w:p>
     <w:p>
@@ -557,7 +623,16 @@
         <w:spacing w:before="200" w:after="200"/>
       </w:pPr>
       <w:r>
-        <w:t>George Dumitrescu will take care of organising the next Seconds’ Varsity against Cambridge (a match between second years), during next term.</w:t>
+        <w:lastRenderedPageBreak/>
+        <w:t xml:space="preserve">George </w:t>
+      </w:r>
+      <w:proofErr w:type="spellStart"/>
+      <w:r>
+        <w:t>Dumitrescu</w:t>
+      </w:r>
+      <w:proofErr w:type="spellEnd"/>
+      <w:r>
+        <w:t xml:space="preserve"> will take care of organising the next Seconds’ Varsity against Cambridge (a match between second years), during next term.</w:t>
       </w:r>
     </w:p>
     <w:p>
@@ -565,7 +640,6 @@
         <w:pStyle w:val="Heading2"/>
       </w:pPr>
       <w:r>
-        <w:lastRenderedPageBreak/>
         <w:t>League Cuppers:</w:t>
       </w:r>
     </w:p>
@@ -574,7 +648,15 @@
         <w:spacing w:before="200" w:after="200"/>
       </w:pPr>
       <w:r>
-        <w:t xml:space="preserve">Ben Greenbury agreed (and already started) to organise the League Cuppers between Oxford Colleges </w:t>
+        <w:t xml:space="preserve">Ben </w:t>
+      </w:r>
+      <w:proofErr w:type="spellStart"/>
+      <w:r>
+        <w:t>Greenbury</w:t>
+      </w:r>
+      <w:proofErr w:type="spellEnd"/>
+      <w:r>
+        <w:t xml:space="preserve"> agreed (and already started) to organise the League Cuppers between Oxford Colleges </w:t>
       </w:r>
     </w:p>
     <w:p>
@@ -617,6 +699,22 @@
     </w:p>
     <w:p>
       <w:pPr>
+        <w:spacing w:before="200" w:after="200"/>
+      </w:pPr>
+      <w:r>
+        <w:t xml:space="preserve">Kevin: we should check the date of Varsity ASAP so we can plan around and avoid clashes. Also this can be integrated with the Advanced training </w:t>
+      </w:r>
+      <w:proofErr w:type="gramStart"/>
+      <w:r>
+        <w:t>squads</w:t>
+      </w:r>
+      <w:proofErr w:type="gramEnd"/>
+      <w:r>
+        <w:t xml:space="preserve"> discussion which can be used as a ‘varsity preparation’.</w:t>
+      </w:r>
+    </w:p>
+    <w:p>
+      <w:pPr>
         <w:pStyle w:val="Heading2"/>
       </w:pPr>
       <w:r>
@@ -631,13 +729,57 @@
         <w:t>The committee resolves to aim for at least one visiting GM event per term</w:t>
       </w:r>
       <w:r>
-        <w:t xml:space="preserve"> </w:t>
+        <w:t xml:space="preserve">. Keith Arkell has expressed willingness for a fee of </w:t>
+      </w:r>
+      <w:r>
+        <w:t>£100, plus transport costs (£100), plus accommodation costs (£31). Not cheap.</w:t>
+      </w:r>
+    </w:p>
+    <w:p>
+      <w:pPr>
+        <w:spacing w:before="200" w:after="200"/>
+      </w:pPr>
+      <w:r>
+        <w:t xml:space="preserve">Aloysius also looked into venues. There were preliminary talks about using the Duke </w:t>
+      </w:r>
+      <w:proofErr w:type="spellStart"/>
+      <w:r>
+        <w:t>Humfreys</w:t>
+      </w:r>
+      <w:proofErr w:type="spellEnd"/>
+      <w:r>
+        <w:t xml:space="preserve"> library in the </w:t>
+      </w:r>
+      <w:proofErr w:type="gramStart"/>
+      <w:r>
+        <w:t>Bodleian</w:t>
+      </w:r>
+      <w:proofErr w:type="gramEnd"/>
+      <w:r>
+        <w:t xml:space="preserve"> but these looked non-forthcoming. Better still was Convocation House but this still presented difficulties.</w:t>
+      </w:r>
+    </w:p>
+    <w:p>
+      <w:pPr>
+        <w:spacing w:before="200" w:after="200"/>
+      </w:pPr>
+      <w:r>
+        <w:t>Much more success was to be had with Christ Church library, which Aloysius can book for free and use to a much free-</w:t>
+      </w:r>
+      <w:proofErr w:type="spellStart"/>
+      <w:r>
+        <w:t>er</w:t>
+      </w:r>
+      <w:proofErr w:type="spellEnd"/>
+      <w:r>
+        <w:t xml:space="preserve"> schedule. The room, however, is cold during Winter and has no disabled access (is upstairs).</w:t>
       </w:r>
     </w:p>
     <w:p>
       <w:pPr>
         <w:pStyle w:val="Heading2"/>
       </w:pPr>
+      <w:bookmarkStart w:id="0" w:name="_GoBack"/>
       <w:r>
         <w:t>Appointment of a Women’s Officer</w:t>
       </w:r>
@@ -647,10 +789,7 @@
         <w:spacing w:before="200" w:after="200"/>
       </w:pPr>
       <w:r>
-        <w:t xml:space="preserve">The committee </w:t>
-      </w:r>
-      <w:r>
-        <w:t>notes the dire gender ratio of attendance of club meetings and participation in League and inter-university club matches. Whilst matches frequently feature some female members of the team, club meetings can reach 0% in female attendance.</w:t>
+        <w:t>The committee notes the dire gender ratio of attendance of club meetings and participation in League and inter-university club matches. Whilst matches frequently feature some female members of the team, club meetings can reach 0% in female attendance.</w:t>
       </w:r>
     </w:p>
     <w:p>
@@ -676,38 +815,7 @@
       <w:r>
         <w:t>Other suggestions: look into creation of ‘Women’s Officer’ position with sole aim to create more opportunities and attract greater membership for the female chess-playing community in Oxford</w:t>
       </w:r>
-      <w:bookmarkStart w:id="0" w:name="_GoBack"/>
       <w:bookmarkEnd w:id="0"/>
-    </w:p>
-    <w:p>
-      <w:pPr>
-        <w:spacing w:before="200" w:after="200"/>
-      </w:pPr>
-    </w:p>
-    <w:p>
-      <w:pPr>
-        <w:spacing w:before="200" w:after="200"/>
-      </w:pPr>
-    </w:p>
-    <w:p>
-      <w:pPr>
-        <w:spacing w:before="200" w:after="200"/>
-      </w:pPr>
-    </w:p>
-    <w:p>
-      <w:pPr>
-        <w:spacing w:before="200" w:after="200"/>
-      </w:pPr>
-    </w:p>
-    <w:p>
-      <w:pPr>
-        <w:spacing w:before="200" w:after="200"/>
-      </w:pPr>
-    </w:p>
-    <w:p>
-      <w:pPr>
-        <w:spacing w:before="200" w:after="200"/>
-      </w:pPr>
     </w:p>
     <w:sectPr>
       <w:pgSz w:w="11906" w:h="16838"/>
@@ -2472,6 +2580,7 @@
     <w:lsdException w:name="HTML Sample" w:semiHidden="1" w:unhideWhenUsed="1"/>
     <w:lsdException w:name="HTML Typewriter" w:semiHidden="1" w:unhideWhenUsed="1"/>
     <w:lsdException w:name="HTML Variable" w:semiHidden="1" w:unhideWhenUsed="1"/>
+    <w:lsdException w:name="Normal Table" w:semiHidden="1" w:unhideWhenUsed="1"/>
     <w:lsdException w:name="annotation subject" w:semiHidden="1" w:unhideWhenUsed="1"/>
     <w:lsdException w:name="No List" w:semiHidden="1" w:unhideWhenUsed="1"/>
     <w:lsdException w:name="Outline List 1" w:semiHidden="1" w:unhideWhenUsed="1"/>
@@ -2514,8 +2623,11 @@
     <w:lsdException w:name="Table Contemporary" w:semiHidden="1" w:unhideWhenUsed="1"/>
     <w:lsdException w:name="Table Elegant" w:semiHidden="1" w:unhideWhenUsed="1"/>
     <w:lsdException w:name="Table Professional" w:semiHidden="1" w:unhideWhenUsed="1"/>
+    <w:lsdException w:name="Table Subtle 1" w:semiHidden="1" w:unhideWhenUsed="1"/>
     <w:lsdException w:name="Table Subtle 2" w:semiHidden="1" w:unhideWhenUsed="1"/>
     <w:lsdException w:name="Table Web 1" w:semiHidden="1" w:unhideWhenUsed="1"/>
+    <w:lsdException w:name="Table Web 2" w:semiHidden="1" w:unhideWhenUsed="1"/>
+    <w:lsdException w:name="Table Web 3" w:semiHidden="1" w:unhideWhenUsed="1"/>
     <w:lsdException w:name="Balloon Text" w:semiHidden="1" w:unhideWhenUsed="1"/>
     <w:lsdException w:name="Table Grid" w:uiPriority="39"/>
     <w:lsdException w:name="Table Theme" w:semiHidden="1" w:unhideWhenUsed="1"/>
@@ -2795,6 +2907,7 @@
   <w:style w:type="character" w:default="1" w:styleId="DefaultParagraphFont">
     <w:name w:val="Default Paragraph Font"/>
     <w:uiPriority w:val="1"/>
+    <w:semiHidden/>
     <w:unhideWhenUsed/>
   </w:style>
   <w:style w:type="table" w:default="1" w:styleId="TableNormal">

</xml_diff>